<commit_message>
pushing files for the project management
</commit_message>
<xml_diff>
--- a/CMS/Requirements/ASQ Requirements.docx
+++ b/CMS/Requirements/ASQ Requirements.docx
@@ -100,38 +100,258 @@
         <w:t>System Requirements</w:t>
       </w:r>
     </w:p>
-    <w:p>
-      <w:r>
-        <w:t>Operating System: Windows, Linux</w:t>
-      </w:r>
-      <w:r>
-        <w:t>, Mac</w:t>
-      </w:r>
-    </w:p>
-    <w:p>
-      <w:r>
-        <w:t xml:space="preserve">Processor: </w:t>
-      </w:r>
-      <w:proofErr w:type="gramStart"/>
-      <w:r>
-        <w:t>800Mhz</w:t>
-      </w:r>
-      <w:proofErr w:type="gramEnd"/>
-      <w:r>
-        <w:t xml:space="preserve"> </w:t>
-      </w:r>
-    </w:p>
-    <w:p>
-      <w:r>
-        <w:t>RAM: 512mb</w:t>
-      </w:r>
-    </w:p>
-    <w:p>
-      <w:r>
-        <w:t xml:space="preserve">Internet Browser: Any Browser </w:t>
-      </w:r>
-    </w:p>
-    <w:p/>
+    <w:tbl>
+      <w:tblPr>
+        <w:tblStyle w:val="TableGrid"/>
+        <w:tblW w:w="0" w:type="auto"/>
+        <w:tblLook w:val="04A0"/>
+      </w:tblPr>
+      <w:tblGrid>
+        <w:gridCol w:w="4981"/>
+        <w:gridCol w:w="4981"/>
+      </w:tblGrid>
+      <w:tr>
+        <w:trPr>
+          <w:trHeight w:val="425"/>
+        </w:trPr>
+        <w:tc>
+          <w:tcPr>
+            <w:tcW w:w="4981" w:type="dxa"/>
+            <w:shd w:val="clear" w:color="auto" w:fill="BFBFBF" w:themeFill="background1" w:themeFillShade="BF"/>
+            <w:vAlign w:val="center"/>
+          </w:tcPr>
+          <w:p>
+            <w:pPr>
+              <w:jc w:val="center"/>
+              <w:rPr>
+                <w:b/>
+                <w:sz w:val="24"/>
+              </w:rPr>
+            </w:pPr>
+            <w:r>
+              <w:rPr>
+                <w:b/>
+                <w:sz w:val="24"/>
+              </w:rPr>
+              <w:t>Server Side</w:t>
+            </w:r>
+          </w:p>
+        </w:tc>
+        <w:tc>
+          <w:tcPr>
+            <w:tcW w:w="4981" w:type="dxa"/>
+            <w:shd w:val="clear" w:color="auto" w:fill="BFBFBF" w:themeFill="background1" w:themeFillShade="BF"/>
+            <w:vAlign w:val="center"/>
+          </w:tcPr>
+          <w:p>
+            <w:pPr>
+              <w:jc w:val="center"/>
+              <w:rPr>
+                <w:b/>
+              </w:rPr>
+            </w:pPr>
+            <w:r>
+              <w:rPr>
+                <w:b/>
+                <w:sz w:val="24"/>
+              </w:rPr>
+              <w:t>Client Side</w:t>
+            </w:r>
+          </w:p>
+        </w:tc>
+      </w:tr>
+      <w:tr>
+        <w:tc>
+          <w:tcPr>
+            <w:tcW w:w="4981" w:type="dxa"/>
+          </w:tcPr>
+          <w:p>
+            <w:pPr>
+              <w:spacing w:line="276" w:lineRule="auto"/>
+            </w:pPr>
+            <w:r>
+              <w:rPr>
+                <w:b/>
+              </w:rPr>
+              <w:t>Operating System:</w:t>
+            </w:r>
+            <w:r>
+              <w:t xml:space="preserve"> Windows</w:t>
+            </w:r>
+            <w:r>
+              <w:t xml:space="preserve"> Server</w:t>
+            </w:r>
+            <w:r>
+              <w:t>, Linux</w:t>
+            </w:r>
+          </w:p>
+          <w:p>
+            <w:pPr>
+              <w:spacing w:line="276" w:lineRule="auto"/>
+            </w:pPr>
+            <w:r>
+              <w:rPr>
+                <w:b/>
+              </w:rPr>
+              <w:t>Processor:</w:t>
+            </w:r>
+            <w:r>
+              <w:t xml:space="preserve"> </w:t>
+            </w:r>
+            <w:r>
+              <w:t>64bit</w:t>
+            </w:r>
+          </w:p>
+          <w:p>
+            <w:pPr>
+              <w:spacing w:line="276" w:lineRule="auto"/>
+              <w:rPr>
+                <w:i/>
+              </w:rPr>
+            </w:pPr>
+            <w:r>
+              <w:rPr>
+                <w:b/>
+              </w:rPr>
+              <w:t>RAM:</w:t>
+            </w:r>
+            <w:r>
+              <w:t xml:space="preserve"> </w:t>
+            </w:r>
+            <w:r>
+              <w:t>1GB</w:t>
+            </w:r>
+            <w:r>
+              <w:t xml:space="preserve"> </w:t>
+            </w:r>
+            <w:r>
+              <w:rPr>
+                <w:i/>
+              </w:rPr>
+              <w:t>recommended</w:t>
+            </w:r>
+          </w:p>
+          <w:p>
+            <w:r>
+              <w:rPr>
+                <w:b/>
+              </w:rPr>
+              <w:t>Storage :</w:t>
+            </w:r>
+            <w:r>
+              <w:t xml:space="preserve"> </w:t>
+            </w:r>
+            <w:r>
+              <w:t>8</w:t>
+            </w:r>
+            <w:r>
+              <w:t xml:space="preserve">GB </w:t>
+            </w:r>
+            <w:r>
+              <w:rPr>
+                <w:i/>
+              </w:rPr>
+              <w:t>min</w:t>
+            </w:r>
+          </w:p>
+        </w:tc>
+        <w:tc>
+          <w:tcPr>
+            <w:tcW w:w="4981" w:type="dxa"/>
+          </w:tcPr>
+          <w:p>
+            <w:pPr>
+              <w:spacing w:line="276" w:lineRule="auto"/>
+            </w:pPr>
+            <w:r>
+              <w:rPr>
+                <w:b/>
+              </w:rPr>
+              <w:t>Operating System:</w:t>
+            </w:r>
+            <w:r>
+              <w:t xml:space="preserve"> Windows, Linux</w:t>
+            </w:r>
+            <w:r>
+              <w:t>, Mac</w:t>
+            </w:r>
+          </w:p>
+          <w:p>
+            <w:pPr>
+              <w:spacing w:line="276" w:lineRule="auto"/>
+            </w:pPr>
+            <w:r>
+              <w:rPr>
+                <w:b/>
+              </w:rPr>
+              <w:t>Processor:</w:t>
+            </w:r>
+            <w:r>
+              <w:t xml:space="preserve"> </w:t>
+            </w:r>
+            <w:r>
+              <w:t>32bit/64bit</w:t>
+            </w:r>
+          </w:p>
+          <w:p>
+            <w:pPr>
+              <w:spacing w:line="276" w:lineRule="auto"/>
+            </w:pPr>
+            <w:r>
+              <w:rPr>
+                <w:b/>
+              </w:rPr>
+              <w:t>RAM:</w:t>
+            </w:r>
+            <w:r>
+              <w:t xml:space="preserve"> 512mb</w:t>
+            </w:r>
+            <w:r>
+              <w:t xml:space="preserve"> </w:t>
+            </w:r>
+            <w:r>
+              <w:rPr>
+                <w:i/>
+              </w:rPr>
+              <w:t>min</w:t>
+            </w:r>
+          </w:p>
+          <w:p>
+            <w:pPr>
+              <w:spacing w:line="276" w:lineRule="auto"/>
+            </w:pPr>
+            <w:r>
+              <w:rPr>
+                <w:b/>
+              </w:rPr>
+              <w:t>Internet Browser:</w:t>
+            </w:r>
+            <w:r>
+              <w:t xml:space="preserve"> Any Browser </w:t>
+            </w:r>
+          </w:p>
+        </w:tc>
+      </w:tr>
+    </w:tbl>
+    <w:p>
+      <w:pPr>
+        <w:rPr>
+          <w:i/>
+        </w:rPr>
+      </w:pPr>
+      <w:r>
+        <w:rPr>
+          <w:i/>
+        </w:rPr>
+        <w:t>**</w:t>
+      </w:r>
+      <w:r>
+        <w:rPr>
+          <w:i/>
+        </w:rPr>
+        <w:t>Application can run on a 32bit Server but it cannot store date more than 2GB on the database. A 32bit Server can be used for small scale and/or for development purposes.</w:t>
+      </w:r>
+    </w:p>
     <w:p>
       <w:pPr>
         <w:rPr>
@@ -947,6 +1167,13 @@
           <w:i/>
         </w:rPr>
         <w:t>(Admin)</w:t>
+      </w:r>
+      <w:r>
+        <w:rPr>
+          <w:i/>
+          <w:color w:val="FFC000"/>
+        </w:rPr>
+        <w:t>**Future</w:t>
       </w:r>
     </w:p>
     <w:p>
@@ -1726,6 +1953,32 @@
       <w:ind w:left="720"/>
       <w:contextualSpacing/>
     </w:pPr>
+  </w:style>
+  <w:style w:type="table" w:styleId="TableGrid">
+    <w:name w:val="Table Grid"/>
+    <w:basedOn w:val="TableNormal"/>
+    <w:uiPriority w:val="59"/>
+    <w:rsid w:val="00AD18AF"/>
+    <w:pPr>
+      <w:spacing w:after="0" w:line="240" w:lineRule="auto"/>
+    </w:pPr>
+    <w:tblPr>
+      <w:tblInd w:w="0" w:type="dxa"/>
+      <w:tblBorders>
+        <w:top w:val="single" w:sz="4" w:space="0" w:color="auto"/>
+        <w:left w:val="single" w:sz="4" w:space="0" w:color="auto"/>
+        <w:bottom w:val="single" w:sz="4" w:space="0" w:color="auto"/>
+        <w:right w:val="single" w:sz="4" w:space="0" w:color="auto"/>
+        <w:insideH w:val="single" w:sz="4" w:space="0" w:color="auto"/>
+        <w:insideV w:val="single" w:sz="4" w:space="0" w:color="auto"/>
+      </w:tblBorders>
+      <w:tblCellMar>
+        <w:top w:w="0" w:type="dxa"/>
+        <w:left w:w="108" w:type="dxa"/>
+        <w:bottom w:w="0" w:type="dxa"/>
+        <w:right w:w="108" w:type="dxa"/>
+      </w:tblCellMar>
+    </w:tblPr>
   </w:style>
 </w:styles>
 </file>

</xml_diff>